<commit_message>
chore(pandoc): docx ref update
</commit_message>
<xml_diff>
--- a/pandoc/data/reference.docx
+++ b/pandoc/data/reference.docx
@@ -99,20 +99,20 @@
 </w:t>
       </w:r>
       <w:bookmarkEnd w:id="3"/>
+    </w:p>
+    <w:p>
+      <w:pPr>
+        <w:pStyle w:val="7"/>
+      </w:pPr>
+      <w:bookmarkStart w:id="4" w:name="heading-5"/>
+      <w:r>
+        <w:t>
+Heading 5
+</w:t>
+      </w:r>
+      <w:bookmarkEnd w:id="4"/>
       <w:bookmarkStart w:id="9" w:name="_GoBack"/>
       <w:bookmarkEnd w:id="9"/>
-    </w:p>
-    <w:p>
-      <w:pPr>
-        <w:pStyle w:val="7"/>
-      </w:pPr>
-      <w:bookmarkStart w:id="4" w:name="heading-5"/>
-      <w:r>
-        <w:t>
-Heading 5
-</w:t>
-      </w:r>
-      <w:bookmarkEnd w:id="4"/>
     </w:p>
     <w:p>
       <w:pPr>
@@ -265,8 +265,8 @@
         </w:tblCellMar>
       </w:tblPr>
       <w:tblGrid>
-        <w:gridCol w:w="1092"/>
-        <w:gridCol w:w="1092"/>
+        <w:gridCol w:w="1003"/>
+        <w:gridCol w:w="1003"/>
       </w:tblGrid>
       <w:tr>
         <w:tblPrEx>
@@ -499,7 +499,7 @@
     <w:lsdException w:unhideWhenUsed="0" w:uiPriority="0" w:semiHidden="0" w:name="header"/>
     <w:lsdException w:unhideWhenUsed="0" w:uiPriority="0" w:semiHidden="0" w:name="footer"/>
     <w:lsdException w:unhideWhenUsed="0" w:uiPriority="0" w:semiHidden="0" w:name="index heading"/>
-    <w:lsdException w:unhideWhenUsed="0" w:uiPriority="0" w:semiHidden="0" w:name="caption"/>
+    <w:lsdException w:qFormat="1" w:unhideWhenUsed="0" w:uiPriority="0" w:semiHidden="0" w:name="caption"/>
     <w:lsdException w:unhideWhenUsed="0" w:uiPriority="0" w:semiHidden="0" w:name="table of figures"/>
     <w:lsdException w:unhideWhenUsed="0" w:uiPriority="0" w:semiHidden="0" w:name="envelope address"/>
     <w:lsdException w:unhideWhenUsed="0" w:uiPriority="0" w:semiHidden="0" w:name="envelope return"/>
@@ -722,7 +722,7 @@
       <w:spacing w:after="200"/>
     </w:pPr>
     <w:rPr>
-      <w:rFonts w:asciiTheme="minorHAnsi" w:hAnsiTheme="minorHAnsi" w:eastAsiaTheme="minorHAnsi" w:cstheme="minorBidi"/>
+      <w:rFonts w:ascii="Times New Roman" w:hAnsi="Times New Roman" w:eastAsia="宋体" w:cs="宋体"/>
       <w:sz w:val="24"/>
       <w:szCs w:val="24"/>
       <w:lang w:val="en-US" w:eastAsia="en-US" w:bidi="ar-SA"/>
@@ -808,8 +808,6 @@
       <w:outlineLvl w:val="3"/>
     </w:pPr>
     <w:rPr>
-      <w:rFonts w:ascii="Times New Roman" w:hAnsi="Times New Roman" w:eastAsia="宋体" w:cs="宋体"/>
-      <w:i/>
       <w:iCs/>
       <w:color w:val="0F4761" w:themeColor="accent1" w:themeShade="BF"/>
     </w:rPr>
@@ -923,6 +921,9 @@
     <w:semiHidden/>
     <w:unhideWhenUsed/>
     <w:uiPriority w:val="0"/>
+    <w:rPr>
+      <w:rFonts w:ascii="Times New Roman" w:hAnsi="Times New Roman" w:eastAsia="宋体" w:cs="宋体"/>
+    </w:rPr>
   </w:style>
   <w:style w:type="table" w:default="1" w:styleId="13">
     <w:name w:val="Normal Table"/>
@@ -964,6 +965,7 @@
   <w:style w:type="paragraph" w:styleId="15">
     <w:name w:val="caption"/>
     <w:basedOn w:val="1"/>
+    <w:qFormat/>
     <w:uiPriority w:val="0"/>
     <w:pPr>
       <w:spacing w:before="0" w:after="120"/>
@@ -1214,7 +1216,6 @@
     <w:uiPriority w:val="9"/>
     <w:rPr>
       <w:rFonts w:ascii="Times New Roman" w:hAnsi="Times New Roman" w:eastAsia="宋体" w:cs="宋体"/>
-      <w:i/>
       <w:iCs/>
       <w:color w:val="0F4761" w:themeColor="accent1" w:themeShade="BF"/>
     </w:rPr>
@@ -1403,8 +1404,7 @@
       <w:outlineLvl w:val="9"/>
     </w:pPr>
     <w:rPr>
-      <w:rFonts w:asciiTheme="majorHAnsi" w:hAnsiTheme="majorHAnsi" w:eastAsiaTheme="majorEastAsia" w:cstheme="majorBidi"/>
-      <w:color w:val="0F4761" w:themeColor="accent1" w:themeShade="BF"/>
+      <w:rFonts w:ascii="Times New Roman" w:hAnsi="Times New Roman" w:eastAsia="宋体" w:cs="宋体"/>
     </w:rPr>
   </w:style>
 </w:styles>

</xml_diff>